<commit_message>
cambio titulo de Informe Final  a Segundo Informe.
</commit_message>
<xml_diff>
--- a/SUBDECON/1.PORTADA_InformeFinal_SardAustral_LosLagos.docx
+++ b/SUBDECON/1.PORTADA_InformeFinal_SardAustral_LosLagos.docx
@@ -144,7 +144,7 @@
                                 <w:b/>
                                 <w:sz w:val="20"/>
                               </w:rPr>
-                              <w:t>INFORME FINAL</w:t>
+                              <w:t>SEGUNDO INFORME</w:t>
                             </w:r>
                           </w:p>
                           <w:bookmarkEnd w:id="1"/>
@@ -356,7 +356,7 @@
                           <w:b/>
                           <w:sz w:val="20"/>
                         </w:rPr>
-                        <w:t>INFORME FINAL</w:t>
+                        <w:t>SEGUNDO INFORME</w:t>
                       </w:r>
                     </w:p>
                     <w:bookmarkEnd w:id="2"/>
@@ -597,10 +597,10 @@
             <v:path o:extrusionok="f" gradientshapeok="t" o:connecttype="rect"/>
             <o:lock v:ext="edit" aspectratio="t"/>
           </v:shapetype>
-          <v:shape id="_x0000_i1025" type="#_x0000_t75" alt="" style="width:420.1pt;height:13.15pt;mso-width-percent:0;mso-height-percent:0;mso-width-percent:0;mso-height-percent:0" o:ole="">
+          <v:shape id="_x0000_i1025" type="#_x0000_t75" alt="" style="width:420.5pt;height:13pt;mso-width-percent:0;mso-height-percent:0;mso-width-percent:0;mso-height-percent:0" o:ole="">
             <v:imagedata r:id="rId6" o:title="" cropbottom="35010f"/>
           </v:shape>
-          <o:OLEObject Type="Embed" ProgID="CorelDRAW.Graphic.12" ShapeID="_x0000_i1025" DrawAspect="Content" ObjectID="_1685428586" r:id="rId7"/>
+          <o:OLEObject Type="Embed" ProgID="CorelDRAW.Graphic.12" ShapeID="_x0000_i1025" DrawAspect="Content" ObjectID="_1685506490" r:id="rId7"/>
         </w:object>
       </w:r>
     </w:p>
@@ -711,7 +711,7 @@
         <w:rPr>
           <w:b/>
         </w:rPr>
-        <w:t>INFORME FINAL</w:t>
+        <w:t>SEGUNDO INFORME</w:t>
       </w:r>
     </w:p>
     <w:p>
@@ -1443,7 +1443,28 @@
           <w:sz w:val="18"/>
           <w:szCs w:val="18"/>
         </w:rPr>
-        <w:t>María Cristina Perez</w:t>
+        <w:t>María Cristina P</w:t>
+      </w:r>
+      <w:r>
+        <w:rPr>
+          <w:sz w:val="18"/>
+          <w:szCs w:val="18"/>
+        </w:rPr>
+        <w:t>é</w:t>
+      </w:r>
+      <w:r>
+        <w:rPr>
+          <w:sz w:val="18"/>
+          <w:szCs w:val="18"/>
+        </w:rPr>
+        <w:t>rez</w:t>
+      </w:r>
+      <w:r>
+        <w:rPr>
+          <w:sz w:val="18"/>
+          <w:szCs w:val="18"/>
+        </w:rPr>
+        <w:t xml:space="preserve"> Cuesta</w:t>
       </w:r>
     </w:p>
     <w:p>

</xml_diff>